<commit_message>
Se agrega versión2 en inglés, para obtener resumen en iblgés, se explica lo necesario para correrlo y se realizó una comparación entre amabas ejecuciones(inglés y español)
</commit_message>
<xml_diff>
--- a/Versión2 corriendo en Linux.docx
+++ b/Versión2 corriendo en Linux.docx
@@ -4,7 +4,9 @@
   <w:body>
     <w:p>
       <w:pPr>
-        <w:rPr>
+        <w:jc w:val="both"/>
+        <w:rPr>
+          <w:rFonts w:ascii="Arial" w:hAnsi="Arial" w:cs="Arial"/>
           <w:b/>
           <w:bCs/>
           <w:color w:val="C00000"/>
@@ -14,66 +16,141 @@
       </w:pPr>
       <w:r>
         <w:rPr>
+          <w:rFonts w:ascii="Arial" w:hAnsi="Arial" w:cs="Arial"/>
           <w:b/>
           <w:bCs/>
           <w:color w:val="C00000"/>
           <w:sz w:val="28"/>
           <w:szCs w:val="28"/>
         </w:rPr>
-        <w:t>¿Qué necesitamos para correr e</w:t>
-      </w:r>
-      <w:bookmarkStart w:id="0" w:name="_GoBack"/>
-      <w:bookmarkEnd w:id="0"/>
-      <w:r>
-        <w:rPr>
+        <w:t>¿Qué necesitamos para correr el programa en un sistema Linux</w:t>
+      </w:r>
+      <w:r>
+        <w:rPr>
+          <w:rFonts w:ascii="Arial" w:hAnsi="Arial" w:cs="Arial"/>
           <w:b/>
           <w:bCs/>
           <w:color w:val="C00000"/>
           <w:sz w:val="28"/>
           <w:szCs w:val="28"/>
         </w:rPr>
-        <w:t>l programa en un sistema Linux?</w:t>
-      </w:r>
-    </w:p>
-    <w:p>
-      <w:r>
+        <w:t xml:space="preserve"> versión en </w:t>
+      </w:r>
+      <w:r>
+        <w:rPr>
+          <w:rFonts w:ascii="Arial" w:hAnsi="Arial" w:cs="Arial"/>
+          <w:b/>
+          <w:bCs/>
+          <w:color w:val="C00000"/>
+          <w:sz w:val="28"/>
+          <w:szCs w:val="28"/>
+        </w:rPr>
+        <w:t>español</w:t>
+      </w:r>
+      <w:r>
+        <w:rPr>
+          <w:rFonts w:ascii="Arial" w:hAnsi="Arial" w:cs="Arial"/>
+          <w:b/>
+          <w:bCs/>
+          <w:color w:val="C00000"/>
+          <w:sz w:val="28"/>
+          <w:szCs w:val="28"/>
+        </w:rPr>
+        <w:t>?</w:t>
+      </w:r>
+    </w:p>
+    <w:p>
+      <w:pPr>
+        <w:jc w:val="both"/>
+        <w:rPr>
+          <w:rFonts w:ascii="Arial" w:hAnsi="Arial" w:cs="Arial"/>
+          <w:sz w:val="24"/>
+          <w:szCs w:val="24"/>
+        </w:rPr>
+      </w:pPr>
+      <w:r>
+        <w:rPr>
+          <w:rFonts w:ascii="Arial" w:hAnsi="Arial" w:cs="Arial"/>
+          <w:sz w:val="24"/>
+          <w:szCs w:val="24"/>
+        </w:rPr>
         <w:t>Para varios de los ejemplos siguientes el usuario que va a instalar por primera vez los paquetes tendrá más líneas de código ejecutadas, ya que puede ser la primera vez de su instalación. Para varios de los casos presentados no es así ya que se habían instalado previamente.</w:t>
       </w:r>
     </w:p>
     <w:p>
       <w:pPr>
-        <w:rPr>
-          <w:b/>
-          <w:bCs/>
-        </w:rPr>
-      </w:pPr>
-      <w:r>
-        <w:rPr>
-          <w:b/>
-          <w:bCs/>
+        <w:jc w:val="both"/>
+        <w:rPr>
+          <w:rFonts w:ascii="Arial" w:hAnsi="Arial" w:cs="Arial"/>
+          <w:b/>
+          <w:bCs/>
+          <w:sz w:val="24"/>
+          <w:szCs w:val="24"/>
+        </w:rPr>
+      </w:pPr>
+      <w:r>
+        <w:rPr>
+          <w:rFonts w:ascii="Arial" w:hAnsi="Arial" w:cs="Arial"/>
+          <w:b/>
+          <w:bCs/>
+          <w:sz w:val="24"/>
+          <w:szCs w:val="24"/>
         </w:rPr>
         <w:t>•PYTHON</w:t>
       </w:r>
     </w:p>
     <w:p>
-      <w:r>
+      <w:pPr>
+        <w:jc w:val="both"/>
+        <w:rPr>
+          <w:rFonts w:ascii="Arial" w:hAnsi="Arial" w:cs="Arial"/>
+          <w:sz w:val="24"/>
+          <w:szCs w:val="24"/>
+        </w:rPr>
+      </w:pPr>
+      <w:r>
+        <w:rPr>
+          <w:rFonts w:ascii="Arial" w:hAnsi="Arial" w:cs="Arial"/>
+          <w:sz w:val="24"/>
+          <w:szCs w:val="24"/>
+        </w:rPr>
         <w:t>Para este caso instalaremos una versión de Python 3.</w:t>
       </w:r>
     </w:p>
     <w:p>
-      <w:r>
+      <w:pPr>
+        <w:jc w:val="both"/>
+        <w:rPr>
+          <w:rFonts w:ascii="Arial" w:hAnsi="Arial" w:cs="Arial"/>
+          <w:sz w:val="24"/>
+          <w:szCs w:val="24"/>
+        </w:rPr>
+      </w:pPr>
+      <w:r>
+        <w:rPr>
+          <w:rFonts w:ascii="Arial" w:hAnsi="Arial" w:cs="Arial"/>
+          <w:sz w:val="24"/>
+          <w:szCs w:val="24"/>
+        </w:rPr>
         <w:t>Si ya se cree tener alguna versión instalada puede ejecutarse el siguiente comando, en caso de tener error solo se remueve el 3.</w:t>
       </w:r>
     </w:p>
     <w:p>
       <w:pPr>
-        <w:rPr>
+        <w:jc w:val="both"/>
+        <w:rPr>
+          <w:rFonts w:ascii="Arial" w:hAnsi="Arial" w:cs="Arial"/>
+          <w:sz w:val="24"/>
+          <w:szCs w:val="24"/>
           <w:u w:val="single"/>
         </w:rPr>
       </w:pPr>
       <w:r>
         <w:rPr>
+          <w:rFonts w:ascii="Arial" w:hAnsi="Arial" w:cs="Arial"/>
           <w:noProof/>
+          <w:sz w:val="24"/>
+          <w:szCs w:val="24"/>
         </w:rPr>
         <w:drawing>
           <wp:inline distT="0" distB="0" distL="0" distR="0" wp14:anchorId="4419FCA7" wp14:editId="6A6E9617">
@@ -113,14 +190,38 @@
       </w:r>
     </w:p>
     <w:p>
-      <w:r>
+      <w:pPr>
+        <w:jc w:val="both"/>
+        <w:rPr>
+          <w:rFonts w:ascii="Arial" w:hAnsi="Arial" w:cs="Arial"/>
+          <w:sz w:val="24"/>
+          <w:szCs w:val="24"/>
+        </w:rPr>
+      </w:pPr>
+      <w:r>
+        <w:rPr>
+          <w:rFonts w:ascii="Arial" w:hAnsi="Arial" w:cs="Arial"/>
+          <w:sz w:val="24"/>
+          <w:szCs w:val="24"/>
+        </w:rPr>
         <w:t>En caso de no tenerlo se instala con el siguiente comando.</w:t>
       </w:r>
     </w:p>
     <w:p>
-      <w:r>
-        <w:rPr>
+      <w:pPr>
+        <w:jc w:val="both"/>
+        <w:rPr>
+          <w:rFonts w:ascii="Arial" w:hAnsi="Arial" w:cs="Arial"/>
+          <w:sz w:val="24"/>
+          <w:szCs w:val="24"/>
+        </w:rPr>
+      </w:pPr>
+      <w:r>
+        <w:rPr>
+          <w:rFonts w:ascii="Arial" w:hAnsi="Arial" w:cs="Arial"/>
           <w:noProof/>
+          <w:sz w:val="24"/>
+          <w:szCs w:val="24"/>
         </w:rPr>
         <w:drawing>
           <wp:inline distT="0" distB="0" distL="0" distR="0" wp14:anchorId="5ABA9D6A" wp14:editId="540B3ABE">
@@ -161,28 +262,59 @@
     </w:p>
     <w:p>
       <w:pPr>
-        <w:rPr>
-          <w:b/>
-          <w:bCs/>
-        </w:rPr>
-      </w:pPr>
-      <w:r>
-        <w:rPr>
-          <w:b/>
-          <w:bCs/>
+        <w:jc w:val="both"/>
+        <w:rPr>
+          <w:rFonts w:ascii="Arial" w:hAnsi="Arial" w:cs="Arial"/>
+          <w:b/>
+          <w:bCs/>
+          <w:sz w:val="24"/>
+          <w:szCs w:val="24"/>
+        </w:rPr>
+      </w:pPr>
+      <w:r>
+        <w:rPr>
+          <w:rFonts w:ascii="Arial" w:hAnsi="Arial" w:cs="Arial"/>
+          <w:b/>
+          <w:bCs/>
+          <w:sz w:val="24"/>
+          <w:szCs w:val="24"/>
         </w:rPr>
         <w:t>•NLTK</w:t>
       </w:r>
     </w:p>
     <w:p>
-      <w:r>
+      <w:pPr>
+        <w:jc w:val="both"/>
+        <w:rPr>
+          <w:rFonts w:ascii="Arial" w:hAnsi="Arial" w:cs="Arial"/>
+          <w:sz w:val="24"/>
+          <w:szCs w:val="24"/>
+        </w:rPr>
+      </w:pPr>
+      <w:r>
+        <w:rPr>
+          <w:rFonts w:ascii="Arial" w:hAnsi="Arial" w:cs="Arial"/>
+          <w:sz w:val="24"/>
+          <w:szCs w:val="24"/>
+        </w:rPr>
         <w:t xml:space="preserve">Necesitamos instalar nltk </w:t>
       </w:r>
     </w:p>
     <w:p>
-      <w:r>
-        <w:rPr>
+      <w:pPr>
+        <w:jc w:val="both"/>
+        <w:rPr>
+          <w:rFonts w:ascii="Arial" w:hAnsi="Arial" w:cs="Arial"/>
+          <w:sz w:val="24"/>
+          <w:szCs w:val="24"/>
+        </w:rPr>
+      </w:pPr>
+      <w:r>
+        <w:rPr>
+          <w:rFonts w:ascii="Arial" w:hAnsi="Arial" w:cs="Arial"/>
           <w:noProof/>
+          <w:sz w:val="24"/>
+          <w:szCs w:val="24"/>
         </w:rPr>
         <w:drawing>
           <wp:inline distT="0" distB="0" distL="0" distR="0" wp14:anchorId="3DB9693F" wp14:editId="1DC64B22">
@@ -222,39 +354,79 @@
       </w:r>
     </w:p>
     <w:p>
-      <w:r>
+      <w:pPr>
+        <w:jc w:val="both"/>
+        <w:rPr>
+          <w:rFonts w:ascii="Arial" w:hAnsi="Arial" w:cs="Arial"/>
+          <w:sz w:val="24"/>
+          <w:szCs w:val="24"/>
+        </w:rPr>
+      </w:pPr>
+      <w:r>
+        <w:rPr>
+          <w:rFonts w:ascii="Arial" w:hAnsi="Arial" w:cs="Arial"/>
+          <w:sz w:val="24"/>
+          <w:szCs w:val="24"/>
+        </w:rPr>
         <w:t xml:space="preserve">De acuerdo con nuestra versión de Python tendremos el comando como Python3 o bien como pip o pypy. </w:t>
       </w:r>
     </w:p>
     <w:p>
       <w:pPr>
-        <w:rPr>
-          <w:b/>
-          <w:bCs/>
-        </w:rPr>
-      </w:pPr>
-      <w:r>
-        <w:rPr>
-          <w:b/>
-          <w:bCs/>
+        <w:jc w:val="both"/>
+        <w:rPr>
+          <w:rFonts w:ascii="Arial" w:hAnsi="Arial" w:cs="Arial"/>
+          <w:b/>
+          <w:bCs/>
+          <w:sz w:val="24"/>
+          <w:szCs w:val="24"/>
+        </w:rPr>
+      </w:pPr>
+      <w:r>
+        <w:rPr>
+          <w:rFonts w:ascii="Arial" w:hAnsi="Arial" w:cs="Arial"/>
+          <w:b/>
+          <w:bCs/>
+          <w:sz w:val="24"/>
+          <w:szCs w:val="24"/>
         </w:rPr>
         <w:t>•IMPORT NLTK(‘SPOTWORDS’)</w:t>
       </w:r>
     </w:p>
     <w:p>
-      <w:r>
+      <w:pPr>
+        <w:jc w:val="both"/>
+        <w:rPr>
+          <w:rFonts w:ascii="Arial" w:hAnsi="Arial" w:cs="Arial"/>
+          <w:sz w:val="24"/>
+          <w:szCs w:val="24"/>
+        </w:rPr>
+      </w:pPr>
+      <w:r>
+        <w:rPr>
+          <w:rFonts w:ascii="Arial" w:hAnsi="Arial" w:cs="Arial"/>
+          <w:sz w:val="24"/>
+          <w:szCs w:val="24"/>
+        </w:rPr>
         <w:t xml:space="preserve">Para lo cual necesitamos tener instalado lo ya mencionado para poder importar este paquete. </w:t>
       </w:r>
     </w:p>
     <w:p>
       <w:pPr>
-        <w:rPr>
+        <w:jc w:val="both"/>
+        <w:rPr>
+          <w:rFonts w:ascii="Arial" w:hAnsi="Arial" w:cs="Arial"/>
+          <w:sz w:val="24"/>
+          <w:szCs w:val="24"/>
           <w:u w:val="single"/>
         </w:rPr>
       </w:pPr>
       <w:r>
         <w:rPr>
+          <w:rFonts w:ascii="Arial" w:hAnsi="Arial" w:cs="Arial"/>
           <w:noProof/>
+          <w:sz w:val="24"/>
+          <w:szCs w:val="24"/>
         </w:rPr>
         <w:drawing>
           <wp:inline distT="0" distB="0" distL="0" distR="0" wp14:anchorId="6527753F" wp14:editId="6E60919F">
@@ -295,45 +467,65 @@
     </w:p>
     <w:p>
       <w:pPr>
-        <w:rPr>
-          <w:b/>
-          <w:bCs/>
-        </w:rPr>
-      </w:pPr>
-      <w:r>
-        <w:rPr>
-          <w:b/>
-          <w:bCs/>
-        </w:rPr>
+        <w:jc w:val="both"/>
+        <w:rPr>
+          <w:rFonts w:ascii="Arial" w:hAnsi="Arial" w:cs="Arial"/>
+          <w:b/>
+          <w:bCs/>
+          <w:sz w:val="24"/>
+          <w:szCs w:val="24"/>
+        </w:rPr>
+      </w:pPr>
+      <w:r>
+        <w:rPr>
+          <w:rFonts w:ascii="Arial" w:hAnsi="Arial" w:cs="Arial"/>
+          <w:b/>
+          <w:bCs/>
+          <w:sz w:val="24"/>
+          <w:szCs w:val="24"/>
+        </w:rPr>
+        <w:lastRenderedPageBreak/>
         <w:t>•IMPORT NLTK(‘</w:t>
       </w:r>
       <w:r>
         <w:rPr>
-          <w:b/>
-          <w:bCs/>
+          <w:rFonts w:ascii="Arial" w:hAnsi="Arial" w:cs="Arial"/>
+          <w:b/>
+          <w:bCs/>
+          <w:sz w:val="24"/>
+          <w:szCs w:val="24"/>
         </w:rPr>
         <w:t>punkt</w:t>
       </w:r>
       <w:r>
         <w:rPr>
-          <w:b/>
-          <w:bCs/>
+          <w:rFonts w:ascii="Arial" w:hAnsi="Arial" w:cs="Arial"/>
+          <w:b/>
+          <w:bCs/>
+          <w:sz w:val="24"/>
+          <w:szCs w:val="24"/>
         </w:rPr>
         <w:t>’)</w:t>
       </w:r>
     </w:p>
     <w:p>
       <w:pPr>
-        <w:rPr>
-          <w:b/>
-          <w:bCs/>
-        </w:rPr>
-      </w:pPr>
-      <w:r>
-        <w:rPr>
+        <w:jc w:val="both"/>
+        <w:rPr>
+          <w:rFonts w:ascii="Arial" w:hAnsi="Arial" w:cs="Arial"/>
+          <w:b/>
+          <w:bCs/>
+          <w:sz w:val="24"/>
+          <w:szCs w:val="24"/>
+        </w:rPr>
+      </w:pPr>
+      <w:r>
+        <w:rPr>
+          <w:rFonts w:ascii="Arial" w:hAnsi="Arial" w:cs="Arial"/>
           <w:noProof/>
-        </w:rPr>
-        <w:lastRenderedPageBreak/>
+          <w:sz w:val="24"/>
+          <w:szCs w:val="24"/>
+        </w:rPr>
         <w:drawing>
           <wp:inline distT="0" distB="0" distL="0" distR="0" wp14:anchorId="372226FA" wp14:editId="140AB4EB">
             <wp:extent cx="5400040" cy="1397000"/>
@@ -373,54 +565,93 @@
     </w:p>
     <w:p>
       <w:pPr>
-        <w:rPr>
-          <w:b/>
-          <w:bCs/>
-        </w:rPr>
-      </w:pPr>
-      <w:r>
-        <w:rPr>
-          <w:b/>
-          <w:bCs/>
+        <w:jc w:val="both"/>
+        <w:rPr>
+          <w:rFonts w:ascii="Arial" w:hAnsi="Arial" w:cs="Arial"/>
+          <w:b/>
+          <w:bCs/>
+          <w:sz w:val="24"/>
+          <w:szCs w:val="24"/>
+        </w:rPr>
+      </w:pPr>
+      <w:r>
+        <w:rPr>
+          <w:rFonts w:ascii="Arial" w:hAnsi="Arial" w:cs="Arial"/>
+          <w:b/>
+          <w:bCs/>
+          <w:sz w:val="24"/>
+          <w:szCs w:val="24"/>
         </w:rPr>
         <w:t>•Ejecución.</w:t>
       </w:r>
     </w:p>
     <w:p>
-      <w:r>
+      <w:pPr>
+        <w:jc w:val="both"/>
+        <w:rPr>
+          <w:rFonts w:ascii="Arial" w:hAnsi="Arial" w:cs="Arial"/>
+          <w:sz w:val="24"/>
+          <w:szCs w:val="24"/>
+        </w:rPr>
+      </w:pPr>
+      <w:r>
+        <w:rPr>
+          <w:rFonts w:ascii="Arial" w:hAnsi="Arial" w:cs="Arial"/>
+          <w:sz w:val="24"/>
+          <w:szCs w:val="24"/>
+        </w:rPr>
         <w:t xml:space="preserve">Una vez que hemos instalado lo ya descrito podemos correr el programa de la siguiente </w:t>
       </w:r>
       <w:r>
+        <w:rPr>
+          <w:rFonts w:ascii="Arial" w:hAnsi="Arial" w:cs="Arial"/>
+          <w:sz w:val="24"/>
+          <w:szCs w:val="24"/>
+        </w:rPr>
         <w:t xml:space="preserve">manera, obteniendo los resultados que se muestran en las siguientes imágenes. </w:t>
       </w:r>
     </w:p>
     <w:p>
       <w:pPr>
-        <w:rPr>
+        <w:jc w:val="both"/>
+        <w:rPr>
+          <w:rFonts w:ascii="Arial" w:hAnsi="Arial" w:cs="Arial"/>
           <w:b/>
           <w:bCs/>
           <w:color w:val="7030A0"/>
-        </w:rPr>
-      </w:pPr>
-      <w:r>
-        <w:rPr>
+          <w:sz w:val="24"/>
+          <w:szCs w:val="24"/>
+        </w:rPr>
+      </w:pPr>
+      <w:r>
+        <w:rPr>
+          <w:rFonts w:ascii="Arial" w:hAnsi="Arial" w:cs="Arial"/>
           <w:b/>
           <w:bCs/>
           <w:color w:val="7030A0"/>
+          <w:sz w:val="24"/>
+          <w:szCs w:val="24"/>
         </w:rPr>
         <w:t>-Tabla de frecuencias.</w:t>
       </w:r>
     </w:p>
     <w:p>
       <w:pPr>
-        <w:rPr>
-          <w:b/>
-          <w:bCs/>
-        </w:rPr>
-      </w:pPr>
-      <w:r>
-        <w:rPr>
+        <w:jc w:val="both"/>
+        <w:rPr>
+          <w:rFonts w:ascii="Arial" w:hAnsi="Arial" w:cs="Arial"/>
+          <w:b/>
+          <w:bCs/>
+          <w:sz w:val="24"/>
+          <w:szCs w:val="24"/>
+        </w:rPr>
+      </w:pPr>
+      <w:r>
+        <w:rPr>
+          <w:rFonts w:ascii="Arial" w:hAnsi="Arial" w:cs="Arial"/>
           <w:noProof/>
+          <w:sz w:val="24"/>
+          <w:szCs w:val="24"/>
         </w:rPr>
         <w:drawing>
           <wp:inline distT="0" distB="0" distL="0" distR="0" wp14:anchorId="62E50EC8" wp14:editId="1F4D5CBC">
@@ -461,13 +692,20 @@
     </w:p>
     <w:p>
       <w:pPr>
-        <w:rPr>
+        <w:jc w:val="both"/>
+        <w:rPr>
+          <w:rFonts w:ascii="Arial" w:hAnsi="Arial" w:cs="Arial"/>
+          <w:sz w:val="24"/>
+          <w:szCs w:val="24"/>
           <w:u w:val="single"/>
         </w:rPr>
       </w:pPr>
       <w:r>
         <w:rPr>
+          <w:rFonts w:ascii="Arial" w:hAnsi="Arial" w:cs="Arial"/>
           <w:noProof/>
+          <w:sz w:val="24"/>
+          <w:szCs w:val="24"/>
         </w:rPr>
         <w:lastRenderedPageBreak/>
         <w:drawing>
@@ -509,38 +747,44 @@
     </w:p>
     <w:p>
       <w:pPr>
-        <w:rPr>
+        <w:jc w:val="both"/>
+        <w:rPr>
+          <w:rFonts w:ascii="Arial" w:hAnsi="Arial" w:cs="Arial"/>
           <w:b/>
           <w:bCs/>
           <w:color w:val="7030A0"/>
-        </w:rPr>
-      </w:pPr>
-      <w:r>
-        <w:rPr>
+          <w:sz w:val="24"/>
+          <w:szCs w:val="24"/>
+        </w:rPr>
+      </w:pPr>
+      <w:r>
+        <w:rPr>
+          <w:rFonts w:ascii="Arial" w:hAnsi="Arial" w:cs="Arial"/>
           <w:b/>
           <w:bCs/>
           <w:color w:val="7030A0"/>
-        </w:rPr>
-        <w:t>-</w:t>
-      </w:r>
-      <w:r>
-        <w:rPr>
-          <w:b/>
-          <w:bCs/>
-          <w:color w:val="7030A0"/>
-        </w:rPr>
-        <w:t>Oraciones valorizadas.</w:t>
-      </w:r>
-    </w:p>
-    <w:p>
-      <w:pPr>
-        <w:rPr>
+          <w:sz w:val="24"/>
+          <w:szCs w:val="24"/>
+        </w:rPr>
+        <w:t>-Oraciones valorizadas.</w:t>
+      </w:r>
+    </w:p>
+    <w:p>
+      <w:pPr>
+        <w:jc w:val="both"/>
+        <w:rPr>
+          <w:rFonts w:ascii="Arial" w:hAnsi="Arial" w:cs="Arial"/>
+          <w:sz w:val="24"/>
+          <w:szCs w:val="24"/>
           <w:u w:val="single"/>
         </w:rPr>
       </w:pPr>
       <w:r>
         <w:rPr>
+          <w:rFonts w:ascii="Arial" w:hAnsi="Arial" w:cs="Arial"/>
           <w:noProof/>
+          <w:sz w:val="24"/>
+          <w:szCs w:val="24"/>
         </w:rPr>
         <w:drawing>
           <wp:inline distT="0" distB="0" distL="0" distR="0" wp14:anchorId="7F078255" wp14:editId="23E5DA39">
@@ -581,13 +825,20 @@
     </w:p>
     <w:p>
       <w:pPr>
-        <w:rPr>
+        <w:jc w:val="both"/>
+        <w:rPr>
+          <w:rFonts w:ascii="Arial" w:hAnsi="Arial" w:cs="Arial"/>
+          <w:sz w:val="24"/>
+          <w:szCs w:val="24"/>
           <w:u w:val="single"/>
         </w:rPr>
       </w:pPr>
       <w:r>
         <w:rPr>
+          <w:rFonts w:ascii="Arial" w:hAnsi="Arial" w:cs="Arial"/>
           <w:noProof/>
+          <w:sz w:val="24"/>
+          <w:szCs w:val="24"/>
         </w:rPr>
         <w:lastRenderedPageBreak/>
         <w:drawing>
@@ -629,41 +880,55 @@
     </w:p>
     <w:p>
       <w:pPr>
-        <w:rPr>
+        <w:jc w:val="both"/>
+        <w:rPr>
+          <w:rFonts w:ascii="Arial" w:hAnsi="Arial" w:cs="Arial"/>
+          <w:sz w:val="24"/>
+          <w:szCs w:val="24"/>
           <w:u w:val="single"/>
         </w:rPr>
       </w:pPr>
     </w:p>
     <w:p>
       <w:pPr>
-        <w:rPr>
+        <w:jc w:val="both"/>
+        <w:rPr>
+          <w:rFonts w:ascii="Arial" w:hAnsi="Arial" w:cs="Arial"/>
           <w:b/>
           <w:bCs/>
           <w:color w:val="7030A0"/>
+          <w:sz w:val="24"/>
+          <w:szCs w:val="24"/>
           <w:u w:val="single"/>
         </w:rPr>
       </w:pPr>
       <w:r>
         <w:rPr>
+          <w:rFonts w:ascii="Arial" w:hAnsi="Arial" w:cs="Arial"/>
           <w:b/>
           <w:bCs/>
           <w:color w:val="7030A0"/>
-        </w:rPr>
-        <w:t>-</w:t>
-      </w:r>
-      <w:r>
-        <w:rPr>
-          <w:b/>
-          <w:bCs/>
-          <w:color w:val="7030A0"/>
-        </w:rPr>
-        <w:t>Resumen.</w:t>
-      </w:r>
-    </w:p>
-    <w:p>
-      <w:r>
-        <w:rPr>
+          <w:sz w:val="24"/>
+          <w:szCs w:val="24"/>
+        </w:rPr>
+        <w:t>-Resumen.</w:t>
+      </w:r>
+    </w:p>
+    <w:p>
+      <w:pPr>
+        <w:jc w:val="both"/>
+        <w:rPr>
+          <w:rFonts w:ascii="Arial" w:hAnsi="Arial" w:cs="Arial"/>
+          <w:sz w:val="24"/>
+          <w:szCs w:val="24"/>
+        </w:rPr>
+      </w:pPr>
+      <w:r>
+        <w:rPr>
+          <w:rFonts w:ascii="Arial" w:hAnsi="Arial" w:cs="Arial"/>
           <w:noProof/>
+          <w:sz w:val="24"/>
+          <w:szCs w:val="24"/>
         </w:rPr>
         <w:drawing>
           <wp:inline distT="0" distB="0" distL="0" distR="0" wp14:anchorId="57955D72" wp14:editId="6949DF56">
@@ -700,6 +965,623 @@
             </a:graphic>
           </wp:inline>
         </w:drawing>
+      </w:r>
+    </w:p>
+    <w:p>
+      <w:pPr>
+        <w:jc w:val="both"/>
+        <w:rPr>
+          <w:rFonts w:ascii="Arial" w:hAnsi="Arial" w:cs="Arial"/>
+          <w:sz w:val="24"/>
+          <w:szCs w:val="24"/>
+        </w:rPr>
+      </w:pPr>
+    </w:p>
+    <w:p>
+      <w:pPr>
+        <w:jc w:val="both"/>
+        <w:rPr>
+          <w:rFonts w:ascii="Arial" w:hAnsi="Arial" w:cs="Arial"/>
+          <w:b/>
+          <w:bCs/>
+          <w:color w:val="C00000"/>
+          <w:sz w:val="28"/>
+          <w:szCs w:val="28"/>
+        </w:rPr>
+      </w:pPr>
+      <w:r>
+        <w:rPr>
+          <w:rFonts w:ascii="Arial" w:hAnsi="Arial" w:cs="Arial"/>
+          <w:b/>
+          <w:bCs/>
+          <w:color w:val="C00000"/>
+          <w:sz w:val="28"/>
+          <w:szCs w:val="28"/>
+        </w:rPr>
+        <w:t xml:space="preserve">¿Qué necesitamos para correr el programa en un sistema Linux versión en </w:t>
+      </w:r>
+      <w:r>
+        <w:rPr>
+          <w:rFonts w:ascii="Arial" w:hAnsi="Arial" w:cs="Arial"/>
+          <w:b/>
+          <w:bCs/>
+          <w:color w:val="C00000"/>
+          <w:sz w:val="28"/>
+          <w:szCs w:val="28"/>
+        </w:rPr>
+        <w:t>inglés</w:t>
+      </w:r>
+      <w:r>
+        <w:rPr>
+          <w:rFonts w:ascii="Arial" w:hAnsi="Arial" w:cs="Arial"/>
+          <w:b/>
+          <w:bCs/>
+          <w:color w:val="C00000"/>
+          <w:sz w:val="28"/>
+          <w:szCs w:val="28"/>
+        </w:rPr>
+        <w:t>?</w:t>
+      </w:r>
+    </w:p>
+    <w:p>
+      <w:pPr>
+        <w:jc w:val="both"/>
+        <w:rPr>
+          <w:rFonts w:ascii="Arial" w:hAnsi="Arial" w:cs="Arial"/>
+          <w:sz w:val="24"/>
+          <w:szCs w:val="24"/>
+        </w:rPr>
+      </w:pPr>
+      <w:r>
+        <w:rPr>
+          <w:rFonts w:ascii="Arial" w:hAnsi="Arial" w:cs="Arial"/>
+          <w:sz w:val="24"/>
+          <w:szCs w:val="24"/>
+        </w:rPr>
+        <w:t xml:space="preserve">Prácticamente </w:t>
+      </w:r>
+      <w:r>
+        <w:rPr>
+          <w:rFonts w:ascii="Arial" w:hAnsi="Arial" w:cs="Arial"/>
+          <w:sz w:val="24"/>
+          <w:szCs w:val="24"/>
+        </w:rPr>
+        <w:t>se deben instalar los mismos módulos para que le programa sea reconocido, a diferencia de que para un texto en ingles solo hace falta con cambiar el tipo de palabras que se leerán de la siguiente manera.</w:t>
+      </w:r>
+    </w:p>
+    <w:p>
+      <w:pPr>
+        <w:jc w:val="both"/>
+        <w:rPr>
+          <w:rFonts w:ascii="Arial" w:hAnsi="Arial" w:cs="Arial"/>
+          <w:sz w:val="24"/>
+          <w:szCs w:val="24"/>
+        </w:rPr>
+      </w:pPr>
+      <w:r>
+        <w:rPr>
+          <w:rFonts w:ascii="Arial" w:hAnsi="Arial" w:cs="Arial"/>
+          <w:noProof/>
+          <w:sz w:val="24"/>
+          <w:szCs w:val="24"/>
+        </w:rPr>
+        <w:drawing>
+          <wp:inline distT="0" distB="0" distL="0" distR="0" wp14:anchorId="26C45DDE" wp14:editId="0C32D835">
+            <wp:extent cx="5400040" cy="1359535"/>
+            <wp:effectExtent l="0" t="0" r="0" b="0"/>
+            <wp:docPr id="13" name="Imagen 13"/>
+            <wp:cNvGraphicFramePr>
+              <a:graphicFrameLocks xmlns:a="http://schemas.openxmlformats.org/drawingml/2006/main" noChangeAspect="1"/>
+            </wp:cNvGraphicFramePr>
+            <a:graphic xmlns:a="http://schemas.openxmlformats.org/drawingml/2006/main">
+              <a:graphicData uri="http://schemas.openxmlformats.org/drawingml/2006/picture">
+                <pic:pic xmlns:pic="http://schemas.openxmlformats.org/drawingml/2006/picture">
+                  <pic:nvPicPr>
+                    <pic:cNvPr id="1" name=""/>
+                    <pic:cNvPicPr/>
+                  </pic:nvPicPr>
+                  <pic:blipFill>
+                    <a:blip r:embed="rId14"/>
+                    <a:stretch>
+                      <a:fillRect/>
+                    </a:stretch>
+                  </pic:blipFill>
+                  <pic:spPr>
+                    <a:xfrm>
+                      <a:off x="0" y="0"/>
+                      <a:ext cx="5400040" cy="1359535"/>
+                    </a:xfrm>
+                    <a:prstGeom prst="rect">
+                      <a:avLst/>
+                    </a:prstGeom>
+                  </pic:spPr>
+                </pic:pic>
+              </a:graphicData>
+            </a:graphic>
+          </wp:inline>
+        </w:drawing>
+      </w:r>
+    </w:p>
+    <w:p>
+      <w:pPr>
+        <w:jc w:val="both"/>
+        <w:rPr>
+          <w:rFonts w:ascii="Arial" w:hAnsi="Arial" w:cs="Arial"/>
+          <w:sz w:val="24"/>
+          <w:szCs w:val="24"/>
+        </w:rPr>
+      </w:pPr>
+      <w:r>
+        <w:rPr>
+          <w:rFonts w:ascii="Arial" w:hAnsi="Arial" w:cs="Arial"/>
+          <w:sz w:val="24"/>
+          <w:szCs w:val="24"/>
+        </w:rPr>
+        <w:t xml:space="preserve">Con lo cual obtendremos una salida de un resumen en inglés. En las imágenes siguientes se muestra de igual manera la tabla de frecuencias y oraciones valorizadas y finalmente el resumen obtenido para un texto en inglés que corresponde al mismo texto introducido en español, el cual se explicó en párrafos anteriores. Además de importar como se muestra en la siguiente imagen el stopwords de palabras en inglés. </w:t>
+      </w:r>
+    </w:p>
+    <w:p>
+      <w:pPr>
+        <w:jc w:val="both"/>
+        <w:rPr>
+          <w:rFonts w:ascii="Arial" w:hAnsi="Arial" w:cs="Arial"/>
+          <w:sz w:val="24"/>
+          <w:szCs w:val="24"/>
+        </w:rPr>
+      </w:pPr>
+      <w:r>
+        <w:rPr>
+          <w:rFonts w:ascii="Arial" w:hAnsi="Arial" w:cs="Arial"/>
+          <w:noProof/>
+          <w:sz w:val="24"/>
+          <w:szCs w:val="24"/>
+        </w:rPr>
+        <w:lastRenderedPageBreak/>
+        <w:drawing>
+          <wp:inline distT="0" distB="0" distL="0" distR="0" wp14:anchorId="4C114D68" wp14:editId="4ED36AB8">
+            <wp:extent cx="5400040" cy="3590290"/>
+            <wp:effectExtent l="0" t="0" r="0" b="0"/>
+            <wp:docPr id="5" name="Imagen 5"/>
+            <wp:cNvGraphicFramePr>
+              <a:graphicFrameLocks xmlns:a="http://schemas.openxmlformats.org/drawingml/2006/main" noChangeAspect="1"/>
+            </wp:cNvGraphicFramePr>
+            <a:graphic xmlns:a="http://schemas.openxmlformats.org/drawingml/2006/main">
+              <a:graphicData uri="http://schemas.openxmlformats.org/drawingml/2006/picture">
+                <pic:pic xmlns:pic="http://schemas.openxmlformats.org/drawingml/2006/picture">
+                  <pic:nvPicPr>
+                    <pic:cNvPr id="1" name=""/>
+                    <pic:cNvPicPr/>
+                  </pic:nvPicPr>
+                  <pic:blipFill>
+                    <a:blip r:embed="rId15"/>
+                    <a:stretch>
+                      <a:fillRect/>
+                    </a:stretch>
+                  </pic:blipFill>
+                  <pic:spPr>
+                    <a:xfrm>
+                      <a:off x="0" y="0"/>
+                      <a:ext cx="5400040" cy="3590290"/>
+                    </a:xfrm>
+                    <a:prstGeom prst="rect">
+                      <a:avLst/>
+                    </a:prstGeom>
+                  </pic:spPr>
+                </pic:pic>
+              </a:graphicData>
+            </a:graphic>
+          </wp:inline>
+        </w:drawing>
+      </w:r>
+    </w:p>
+    <w:p>
+      <w:pPr>
+        <w:jc w:val="both"/>
+        <w:rPr>
+          <w:rFonts w:ascii="Arial" w:hAnsi="Arial" w:cs="Arial"/>
+          <w:color w:val="7030A0"/>
+          <w:sz w:val="24"/>
+          <w:szCs w:val="24"/>
+        </w:rPr>
+      </w:pPr>
+      <w:r>
+        <w:rPr>
+          <w:rFonts w:ascii="Arial" w:hAnsi="Arial" w:cs="Arial"/>
+          <w:color w:val="7030A0"/>
+          <w:sz w:val="24"/>
+          <w:szCs w:val="24"/>
+        </w:rPr>
+        <w:t>-Tabla de frecuencias.</w:t>
+      </w:r>
+    </w:p>
+    <w:p>
+      <w:pPr>
+        <w:jc w:val="both"/>
+        <w:rPr>
+          <w:rFonts w:ascii="Arial" w:hAnsi="Arial" w:cs="Arial"/>
+          <w:sz w:val="24"/>
+          <w:szCs w:val="24"/>
+        </w:rPr>
+      </w:pPr>
+      <w:r>
+        <w:rPr>
+          <w:rFonts w:ascii="Arial" w:hAnsi="Arial" w:cs="Arial"/>
+          <w:noProof/>
+          <w:sz w:val="24"/>
+          <w:szCs w:val="24"/>
+        </w:rPr>
+        <w:drawing>
+          <wp:inline distT="0" distB="0" distL="0" distR="0" wp14:anchorId="6734F4A8" wp14:editId="681DC306">
+            <wp:extent cx="5400040" cy="3669665"/>
+            <wp:effectExtent l="0" t="0" r="0" b="6985"/>
+            <wp:docPr id="14" name="Imagen 14"/>
+            <wp:cNvGraphicFramePr>
+              <a:graphicFrameLocks xmlns:a="http://schemas.openxmlformats.org/drawingml/2006/main" noChangeAspect="1"/>
+            </wp:cNvGraphicFramePr>
+            <a:graphic xmlns:a="http://schemas.openxmlformats.org/drawingml/2006/main">
+              <a:graphicData uri="http://schemas.openxmlformats.org/drawingml/2006/picture">
+                <pic:pic xmlns:pic="http://schemas.openxmlformats.org/drawingml/2006/picture">
+                  <pic:nvPicPr>
+                    <pic:cNvPr id="1" name=""/>
+                    <pic:cNvPicPr/>
+                  </pic:nvPicPr>
+                  <pic:blipFill>
+                    <a:blip r:embed="rId16"/>
+                    <a:stretch>
+                      <a:fillRect/>
+                    </a:stretch>
+                  </pic:blipFill>
+                  <pic:spPr>
+                    <a:xfrm>
+                      <a:off x="0" y="0"/>
+                      <a:ext cx="5400040" cy="3669665"/>
+                    </a:xfrm>
+                    <a:prstGeom prst="rect">
+                      <a:avLst/>
+                    </a:prstGeom>
+                  </pic:spPr>
+                </pic:pic>
+              </a:graphicData>
+            </a:graphic>
+          </wp:inline>
+        </w:drawing>
+      </w:r>
+    </w:p>
+    <w:p>
+      <w:pPr>
+        <w:jc w:val="both"/>
+        <w:rPr>
+          <w:rFonts w:ascii="Arial" w:hAnsi="Arial" w:cs="Arial"/>
+          <w:sz w:val="24"/>
+          <w:szCs w:val="24"/>
+        </w:rPr>
+      </w:pPr>
+      <w:r>
+        <w:rPr>
+          <w:rFonts w:ascii="Arial" w:hAnsi="Arial" w:cs="Arial"/>
+          <w:noProof/>
+          <w:sz w:val="24"/>
+          <w:szCs w:val="24"/>
+        </w:rPr>
+        <w:lastRenderedPageBreak/>
+        <w:drawing>
+          <wp:inline distT="0" distB="0" distL="0" distR="0" wp14:anchorId="382E3248" wp14:editId="0367D05A">
+            <wp:extent cx="5400040" cy="1285875"/>
+            <wp:effectExtent l="0" t="0" r="0" b="9525"/>
+            <wp:docPr id="15" name="Imagen 15"/>
+            <wp:cNvGraphicFramePr>
+              <a:graphicFrameLocks xmlns:a="http://schemas.openxmlformats.org/drawingml/2006/main" noChangeAspect="1"/>
+            </wp:cNvGraphicFramePr>
+            <a:graphic xmlns:a="http://schemas.openxmlformats.org/drawingml/2006/main">
+              <a:graphicData uri="http://schemas.openxmlformats.org/drawingml/2006/picture">
+                <pic:pic xmlns:pic="http://schemas.openxmlformats.org/drawingml/2006/picture">
+                  <pic:nvPicPr>
+                    <pic:cNvPr id="1" name=""/>
+                    <pic:cNvPicPr/>
+                  </pic:nvPicPr>
+                  <pic:blipFill>
+                    <a:blip r:embed="rId17"/>
+                    <a:stretch>
+                      <a:fillRect/>
+                    </a:stretch>
+                  </pic:blipFill>
+                  <pic:spPr>
+                    <a:xfrm>
+                      <a:off x="0" y="0"/>
+                      <a:ext cx="5400040" cy="1285875"/>
+                    </a:xfrm>
+                    <a:prstGeom prst="rect">
+                      <a:avLst/>
+                    </a:prstGeom>
+                  </pic:spPr>
+                </pic:pic>
+              </a:graphicData>
+            </a:graphic>
+          </wp:inline>
+        </w:drawing>
+      </w:r>
+    </w:p>
+    <w:p>
+      <w:pPr>
+        <w:jc w:val="both"/>
+        <w:rPr>
+          <w:rFonts w:ascii="Arial" w:hAnsi="Arial" w:cs="Arial"/>
+          <w:color w:val="7030A0"/>
+          <w:sz w:val="24"/>
+          <w:szCs w:val="24"/>
+        </w:rPr>
+      </w:pPr>
+      <w:r>
+        <w:rPr>
+          <w:rFonts w:ascii="Arial" w:hAnsi="Arial" w:cs="Arial"/>
+          <w:color w:val="7030A0"/>
+          <w:sz w:val="24"/>
+          <w:szCs w:val="24"/>
+        </w:rPr>
+        <w:t>-Oraciones valorizadas.</w:t>
+      </w:r>
+    </w:p>
+    <w:p>
+      <w:pPr>
+        <w:jc w:val="both"/>
+        <w:rPr>
+          <w:rFonts w:ascii="Arial" w:hAnsi="Arial" w:cs="Arial"/>
+          <w:sz w:val="24"/>
+          <w:szCs w:val="24"/>
+        </w:rPr>
+      </w:pPr>
+      <w:r>
+        <w:rPr>
+          <w:rFonts w:ascii="Arial" w:hAnsi="Arial" w:cs="Arial"/>
+          <w:noProof/>
+          <w:sz w:val="24"/>
+          <w:szCs w:val="24"/>
+        </w:rPr>
+        <w:drawing>
+          <wp:inline distT="0" distB="0" distL="0" distR="0" wp14:anchorId="792749D2" wp14:editId="400D8A5A">
+            <wp:extent cx="5400040" cy="3924300"/>
+            <wp:effectExtent l="0" t="0" r="0" b="0"/>
+            <wp:docPr id="16" name="Imagen 16"/>
+            <wp:cNvGraphicFramePr>
+              <a:graphicFrameLocks xmlns:a="http://schemas.openxmlformats.org/drawingml/2006/main" noChangeAspect="1"/>
+            </wp:cNvGraphicFramePr>
+            <a:graphic xmlns:a="http://schemas.openxmlformats.org/drawingml/2006/main">
+              <a:graphicData uri="http://schemas.openxmlformats.org/drawingml/2006/picture">
+                <pic:pic xmlns:pic="http://schemas.openxmlformats.org/drawingml/2006/picture">
+                  <pic:nvPicPr>
+                    <pic:cNvPr id="1" name=""/>
+                    <pic:cNvPicPr/>
+                  </pic:nvPicPr>
+                  <pic:blipFill>
+                    <a:blip r:embed="rId18"/>
+                    <a:stretch>
+                      <a:fillRect/>
+                    </a:stretch>
+                  </pic:blipFill>
+                  <pic:spPr>
+                    <a:xfrm>
+                      <a:off x="0" y="0"/>
+                      <a:ext cx="5400040" cy="3924300"/>
+                    </a:xfrm>
+                    <a:prstGeom prst="rect">
+                      <a:avLst/>
+                    </a:prstGeom>
+                  </pic:spPr>
+                </pic:pic>
+              </a:graphicData>
+            </a:graphic>
+          </wp:inline>
+        </w:drawing>
+      </w:r>
+    </w:p>
+    <w:p>
+      <w:pPr>
+        <w:jc w:val="both"/>
+        <w:rPr>
+          <w:rFonts w:ascii="Arial" w:hAnsi="Arial" w:cs="Arial"/>
+          <w:sz w:val="24"/>
+          <w:szCs w:val="24"/>
+        </w:rPr>
+      </w:pPr>
+      <w:r>
+        <w:rPr>
+          <w:rFonts w:ascii="Arial" w:hAnsi="Arial" w:cs="Arial"/>
+          <w:noProof/>
+          <w:sz w:val="24"/>
+          <w:szCs w:val="24"/>
+        </w:rPr>
+        <w:drawing>
+          <wp:inline distT="0" distB="0" distL="0" distR="0" wp14:anchorId="0EFC3FD7" wp14:editId="2BB8BAA2">
+            <wp:extent cx="5400040" cy="490855"/>
+            <wp:effectExtent l="0" t="0" r="0" b="4445"/>
+            <wp:docPr id="17" name="Imagen 17"/>
+            <wp:cNvGraphicFramePr>
+              <a:graphicFrameLocks xmlns:a="http://schemas.openxmlformats.org/drawingml/2006/main" noChangeAspect="1"/>
+            </wp:cNvGraphicFramePr>
+            <a:graphic xmlns:a="http://schemas.openxmlformats.org/drawingml/2006/main">
+              <a:graphicData uri="http://schemas.openxmlformats.org/drawingml/2006/picture">
+                <pic:pic xmlns:pic="http://schemas.openxmlformats.org/drawingml/2006/picture">
+                  <pic:nvPicPr>
+                    <pic:cNvPr id="1" name=""/>
+                    <pic:cNvPicPr/>
+                  </pic:nvPicPr>
+                  <pic:blipFill>
+                    <a:blip r:embed="rId19"/>
+                    <a:stretch>
+                      <a:fillRect/>
+                    </a:stretch>
+                  </pic:blipFill>
+                  <pic:spPr>
+                    <a:xfrm>
+                      <a:off x="0" y="0"/>
+                      <a:ext cx="5400040" cy="490855"/>
+                    </a:xfrm>
+                    <a:prstGeom prst="rect">
+                      <a:avLst/>
+                    </a:prstGeom>
+                  </pic:spPr>
+                </pic:pic>
+              </a:graphicData>
+            </a:graphic>
+          </wp:inline>
+        </w:drawing>
+      </w:r>
+    </w:p>
+    <w:p>
+      <w:pPr>
+        <w:jc w:val="both"/>
+        <w:rPr>
+          <w:rFonts w:ascii="Arial" w:hAnsi="Arial" w:cs="Arial"/>
+          <w:b/>
+          <w:bCs/>
+          <w:color w:val="7030A0"/>
+          <w:sz w:val="24"/>
+          <w:szCs w:val="24"/>
+        </w:rPr>
+      </w:pPr>
+    </w:p>
+    <w:p>
+      <w:pPr>
+        <w:jc w:val="both"/>
+        <w:rPr>
+          <w:rFonts w:ascii="Arial" w:hAnsi="Arial" w:cs="Arial"/>
+          <w:b/>
+          <w:bCs/>
+          <w:color w:val="7030A0"/>
+          <w:sz w:val="24"/>
+          <w:szCs w:val="24"/>
+        </w:rPr>
+      </w:pPr>
+      <w:r>
+        <w:rPr>
+          <w:rFonts w:ascii="Arial" w:hAnsi="Arial" w:cs="Arial"/>
+          <w:b/>
+          <w:bCs/>
+          <w:color w:val="7030A0"/>
+          <w:sz w:val="24"/>
+          <w:szCs w:val="24"/>
+        </w:rPr>
+        <w:t xml:space="preserve">-Resumen. </w:t>
+      </w:r>
+    </w:p>
+    <w:p>
+      <w:pPr>
+        <w:jc w:val="both"/>
+        <w:rPr>
+          <w:rFonts w:ascii="Arial" w:hAnsi="Arial" w:cs="Arial"/>
+          <w:b/>
+          <w:bCs/>
+          <w:color w:val="7030A0"/>
+          <w:sz w:val="24"/>
+          <w:szCs w:val="24"/>
+        </w:rPr>
+      </w:pPr>
+      <w:r>
+        <w:rPr>
+          <w:rFonts w:ascii="Arial" w:hAnsi="Arial" w:cs="Arial"/>
+          <w:noProof/>
+          <w:sz w:val="24"/>
+          <w:szCs w:val="24"/>
+        </w:rPr>
+        <w:lastRenderedPageBreak/>
+        <w:drawing>
+          <wp:inline distT="0" distB="0" distL="0" distR="0" wp14:anchorId="0DD0BD02" wp14:editId="149567D7">
+            <wp:extent cx="5400040" cy="2461260"/>
+            <wp:effectExtent l="0" t="0" r="0" b="0"/>
+            <wp:docPr id="18" name="Imagen 18"/>
+            <wp:cNvGraphicFramePr>
+              <a:graphicFrameLocks xmlns:a="http://schemas.openxmlformats.org/drawingml/2006/main" noChangeAspect="1"/>
+            </wp:cNvGraphicFramePr>
+            <a:graphic xmlns:a="http://schemas.openxmlformats.org/drawingml/2006/main">
+              <a:graphicData uri="http://schemas.openxmlformats.org/drawingml/2006/picture">
+                <pic:pic xmlns:pic="http://schemas.openxmlformats.org/drawingml/2006/picture">
+                  <pic:nvPicPr>
+                    <pic:cNvPr id="1" name=""/>
+                    <pic:cNvPicPr/>
+                  </pic:nvPicPr>
+                  <pic:blipFill>
+                    <a:blip r:embed="rId20"/>
+                    <a:stretch>
+                      <a:fillRect/>
+                    </a:stretch>
+                  </pic:blipFill>
+                  <pic:spPr>
+                    <a:xfrm>
+                      <a:off x="0" y="0"/>
+                      <a:ext cx="5400040" cy="2461260"/>
+                    </a:xfrm>
+                    <a:prstGeom prst="rect">
+                      <a:avLst/>
+                    </a:prstGeom>
+                  </pic:spPr>
+                </pic:pic>
+              </a:graphicData>
+            </a:graphic>
+          </wp:inline>
+        </w:drawing>
+      </w:r>
+    </w:p>
+    <w:p>
+      <w:pPr>
+        <w:rPr>
+          <w:rFonts w:ascii="Arial" w:hAnsi="Arial" w:cs="Arial"/>
+          <w:b/>
+          <w:bCs/>
+          <w:color w:val="7030A0"/>
+          <w:sz w:val="24"/>
+          <w:szCs w:val="24"/>
+        </w:rPr>
+      </w:pPr>
+    </w:p>
+    <w:p>
+      <w:pPr>
+        <w:rPr>
+          <w:rFonts w:ascii="Arial" w:hAnsi="Arial" w:cs="Arial"/>
+          <w:b/>
+          <w:bCs/>
+          <w:color w:val="7030A0"/>
+          <w:sz w:val="24"/>
+          <w:szCs w:val="24"/>
+        </w:rPr>
+      </w:pPr>
+      <w:r>
+        <w:rPr>
+          <w:rFonts w:ascii="Arial" w:hAnsi="Arial" w:cs="Arial"/>
+          <w:b/>
+          <w:bCs/>
+          <w:color w:val="7030A0"/>
+          <w:sz w:val="24"/>
+          <w:szCs w:val="24"/>
+        </w:rPr>
+        <w:t xml:space="preserve">•Comparación de los resultados obtenidos con los diferentes idiomas. </w:t>
+      </w:r>
+    </w:p>
+    <w:p>
+      <w:pPr>
+        <w:jc w:val="both"/>
+        <w:rPr>
+          <w:rFonts w:ascii="Arial" w:hAnsi="Arial" w:cs="Arial"/>
+          <w:sz w:val="24"/>
+          <w:szCs w:val="24"/>
+        </w:rPr>
+      </w:pPr>
+      <w:r>
+        <w:rPr>
+          <w:rFonts w:ascii="Arial" w:hAnsi="Arial" w:cs="Arial"/>
+          <w:sz w:val="24"/>
+          <w:szCs w:val="24"/>
+        </w:rPr>
+        <w:t xml:space="preserve">Notamos que los resúmenes obtenidos son muy similares esto se debe a que se obtiene una ponderación en las oraciones casi igual en ambos idiomas lo cual se deriva de un uso de palabras, de la frecuencia en que estas aparecen en el texto. Si bien difiere en menor medida la frecuencia de algunas palabras entre un idioma u otro, esto no afectará el resultado que nos arroje ya que solo es una </w:t>
+      </w:r>
+      <w:bookmarkStart w:id="0" w:name="_GoBack"/>
+      <w:bookmarkEnd w:id="0"/>
+      <w:r>
+        <w:rPr>
+          <w:rFonts w:ascii="Arial" w:hAnsi="Arial" w:cs="Arial"/>
+          <w:sz w:val="24"/>
+          <w:szCs w:val="24"/>
+        </w:rPr>
+        <w:t xml:space="preserve">cuestión de sintaxis y frecuencia en el idioma la que hace aparecer más o menos veces a una palabra, sin embargo obtendremos el mismo resultado en su respectivo idioma dado que la idea principal del texto a buscar es la misma. </w:t>
       </w:r>
     </w:p>
     <w:sectPr>

</xml_diff>